<commit_message>
Added links to 'accomplishments'
added link for White River Valley Farms website
</commit_message>
<xml_diff>
--- a/Taylor'sResume_Jan2025.docx
+++ b/Taylor'sResume_Jan2025.docx
@@ -987,6 +987,182 @@
           <w:rFonts w:ascii="Calibri" w:eastAsia="Calibri" w:hAnsi="Calibri" w:cs="Times New Roman"/>
           <w:b/>
         </w:rPr>
+        <w:t>White River Valley Farms</w:t>
+      </w:r>
+      <w:r>
+        <w:rPr>
+          <w:rFonts w:ascii="Calibri" w:eastAsia="Calibri" w:hAnsi="Calibri" w:cs="Times New Roman"/>
+          <w:b/>
+        </w:rPr>
+        <w:tab/>
+      </w:r>
+      <w:r>
+        <w:rPr>
+          <w:rFonts w:ascii="Calibri" w:eastAsia="Calibri" w:hAnsi="Calibri" w:cs="Times New Roman"/>
+          <w:b/>
+        </w:rPr>
+        <w:tab/>
+      </w:r>
+      <w:r>
+        <w:rPr>
+          <w:rFonts w:ascii="Calibri" w:eastAsia="Calibri" w:hAnsi="Calibri" w:cs="Times New Roman"/>
+          <w:b/>
+        </w:rPr>
+        <w:tab/>
+      </w:r>
+      <w:r>
+        <w:rPr>
+          <w:rFonts w:ascii="Calibri" w:eastAsia="Calibri" w:hAnsi="Calibri" w:cs="Times New Roman"/>
+          <w:b/>
+        </w:rPr>
+        <w:tab/>
+      </w:r>
+      <w:r>
+        <w:rPr>
+          <w:rFonts w:ascii="Calibri" w:eastAsia="Calibri" w:hAnsi="Calibri" w:cs="Times New Roman"/>
+          <w:b/>
+        </w:rPr>
+        <w:tab/>
+      </w:r>
+      <w:r>
+        <w:rPr>
+          <w:rFonts w:ascii="Calibri" w:eastAsia="Calibri" w:hAnsi="Calibri" w:cs="Times New Roman"/>
+          <w:b/>
+        </w:rPr>
+        <w:tab/>
+      </w:r>
+      <w:r>
+        <w:rPr>
+          <w:rFonts w:ascii="Calibri" w:eastAsia="Calibri" w:hAnsi="Calibri" w:cs="Times New Roman"/>
+          <w:b/>
+        </w:rPr>
+        <w:tab/>
+      </w:r>
+      <w:r>
+        <w:rPr>
+          <w:rFonts w:ascii="Calibri" w:eastAsia="Calibri" w:hAnsi="Calibri" w:cs="Times New Roman"/>
+          <w:b/>
+        </w:rPr>
+        <w:tab/>
+        <w:t xml:space="preserve">            Fall 2024</w:t>
+      </w:r>
+    </w:p>
+    <w:p>
+      <w:pPr>
+        <w:pStyle w:val="ListParagraph"/>
+        <w:numPr>
+          <w:ilvl w:val="0"/>
+          <w:numId w:val="13"/>
+        </w:numPr>
+        <w:spacing w:after="0" w:line="240" w:lineRule="auto"/>
+        <w:rPr>
+          <w:rFonts w:ascii="Calibri" w:eastAsia="Calibri" w:hAnsi="Calibri" w:cs="Times New Roman"/>
+          <w:b/>
+        </w:rPr>
+      </w:pPr>
+      <w:r>
+        <w:rPr>
+          <w:rFonts w:ascii="Calibri" w:eastAsia="Calibri" w:hAnsi="Calibri" w:cs="Times New Roman"/>
+          <w:bCs/>
+        </w:rPr>
+        <w:t xml:space="preserve">Public site dedicated to the education of </w:t>
+      </w:r>
+      <w:r>
+        <w:rPr>
+          <w:rFonts w:ascii="Calibri" w:eastAsia="Calibri" w:hAnsi="Calibri" w:cs="Times New Roman"/>
+          <w:bCs/>
+        </w:rPr>
+        <w:t xml:space="preserve">forward minded individuals </w:t>
+      </w:r>
+      <w:r>
+        <w:rPr>
+          <w:rFonts w:ascii="Calibri" w:eastAsia="Calibri" w:hAnsi="Calibri" w:cs="Times New Roman"/>
+          <w:bCs/>
+        </w:rPr>
+        <w:t xml:space="preserve">who are committed to </w:t>
+      </w:r>
+      <w:r>
+        <w:rPr>
+          <w:rFonts w:ascii="Calibri" w:eastAsia="Calibri" w:hAnsi="Calibri" w:cs="Times New Roman"/>
+          <w:b/>
+        </w:rPr>
+        <w:t xml:space="preserve">Community Supported Agriculture </w:t>
+      </w:r>
+      <w:r>
+        <w:rPr>
+          <w:rFonts w:ascii="Calibri" w:eastAsia="Calibri" w:hAnsi="Calibri" w:cs="Times New Roman"/>
+          <w:bCs/>
+        </w:rPr>
+        <w:t>(</w:t>
+      </w:r>
+      <w:r>
+        <w:rPr>
+          <w:rFonts w:ascii="Calibri" w:eastAsia="Calibri" w:hAnsi="Calibri" w:cs="Times New Roman"/>
+          <w:bCs/>
+        </w:rPr>
+        <w:t xml:space="preserve">CSA). </w:t>
+      </w:r>
+    </w:p>
+    <w:p>
+      <w:pPr>
+        <w:pStyle w:val="ListParagraph"/>
+        <w:numPr>
+          <w:ilvl w:val="0"/>
+          <w:numId w:val="13"/>
+        </w:numPr>
+        <w:spacing w:after="0" w:line="240" w:lineRule="auto"/>
+        <w:rPr>
+          <w:rFonts w:ascii="Calibri" w:eastAsia="Calibri" w:hAnsi="Calibri" w:cs="Times New Roman"/>
+          <w:b/>
+        </w:rPr>
+      </w:pPr>
+      <w:r>
+        <w:rPr>
+          <w:rFonts w:ascii="Calibri" w:eastAsia="Calibri" w:hAnsi="Calibri" w:cs="Times New Roman"/>
+          <w:bCs/>
+        </w:rPr>
+        <w:t xml:space="preserve">Link to official CSA website: </w:t>
+      </w:r>
+      <w:hyperlink r:id="rId5" w:history="1">
+        <w:r>
+          <w:rPr>
+            <w:rStyle w:val="Hyperlink"/>
+            <w:rFonts w:ascii="Calibri" w:eastAsia="Calibri" w:hAnsi="Calibri" w:cs="Times New Roman"/>
+            <w:bCs/>
+          </w:rPr>
+          <w:t>https://main.d2ycc4re1mf271.amplifya</w:t>
+        </w:r>
+        <w:r>
+          <w:rPr>
+            <w:rStyle w:val="Hyperlink"/>
+            <w:rFonts w:ascii="Calibri" w:eastAsia="Calibri" w:hAnsi="Calibri" w:cs="Times New Roman"/>
+            <w:bCs/>
+          </w:rPr>
+          <w:t>p</w:t>
+        </w:r>
+        <w:r>
+          <w:rPr>
+            <w:rStyle w:val="Hyperlink"/>
+            <w:rFonts w:ascii="Calibri" w:eastAsia="Calibri" w:hAnsi="Calibri" w:cs="Times New Roman"/>
+            <w:bCs/>
+          </w:rPr>
+          <w:t>p.com/</w:t>
+        </w:r>
+      </w:hyperlink>
+    </w:p>
+    <w:p>
+      <w:pPr>
+        <w:spacing w:after="0" w:line="240" w:lineRule="auto"/>
+        <w:rPr>
+          <w:rFonts w:ascii="Calibri" w:eastAsia="Calibri" w:hAnsi="Calibri" w:cs="Times New Roman"/>
+          <w:b/>
+        </w:rPr>
+      </w:pPr>
+      <w:r>
+        <w:rPr>
+          <w:rFonts w:ascii="Calibri" w:eastAsia="Calibri" w:hAnsi="Calibri" w:cs="Times New Roman"/>
+          <w:b/>
+        </w:rPr>
         <w:t xml:space="preserve">Drury Game Jam </w:t>
       </w:r>
       <w:r>
@@ -1098,7 +1274,7 @@
         </w:rPr>
         <w:t xml:space="preserve">Link to official itch.io game page: </w:t>
       </w:r>
-      <w:hyperlink r:id="rId5" w:history="1">
+      <w:hyperlink r:id="rId6" w:history="1">
         <w:r>
           <w:rPr>
             <w:rStyle w:val="Hyperlink"/>
@@ -1202,14 +1378,6 @@
         </w:rPr>
         <w:t>Sound Design</w:t>
       </w:r>
-    </w:p>
-    <w:p>
-      <w:pPr>
-        <w:spacing w:after="0" w:line="240" w:lineRule="auto"/>
-        <w:rPr>
-          <w:rFonts w:ascii="Calibri" w:eastAsia="Calibri" w:hAnsi="Calibri" w:cs="Times New Roman"/>
-        </w:rPr>
-      </w:pPr>
     </w:p>
     <w:sectPr>
       <w:pgSz w:w="12240" w:h="15840"/>
@@ -1224,6 +1392,119 @@
 <file path=word/numbering.xml><?xml version="1.0" encoding="utf-8"?>
 <w:numbering xmlns:wpc="http://schemas.microsoft.com/office/word/2010/wordprocessingCanvas" xmlns:cx="http://schemas.microsoft.com/office/drawing/2014/chartex" xmlns:cx1="http://schemas.microsoft.com/office/drawing/2015/9/8/chartex" xmlns:cx2="http://schemas.microsoft.com/office/drawing/2015/10/21/chartex" xmlns:cx3="http://schemas.microsoft.com/office/drawing/2016/5/9/chartex" xmlns:cx4="http://schemas.microsoft.com/office/drawing/2016/5/10/chartex" xmlns:cx5="http://schemas.microsoft.com/office/drawing/2016/5/11/chartex" xmlns:cx6="http://schemas.microsoft.com/office/drawing/2016/5/12/chartex" xmlns:cx7="http://schemas.microsoft.com/office/drawing/2016/5/13/chartex" xmlns:cx8="http://schemas.microsoft.com/office/drawing/2016/5/14/chartex" xmlns:mc="http://schemas.openxmlformats.org/markup-compatibility/2006" xmlns:aink="http://schemas.microsoft.com/office/drawing/2016/ink" xmlns:am3d="http://schemas.microsoft.com/office/drawing/2017/model3d" xmlns:o="urn:schemas-microsoft-com:office:office" xmlns:oel="http://schemas.microsoft.com/office/2019/extlst" xmlns:r="http://schemas.openxmlformats.org/officeDocument/2006/relationships" xmlns:m="http://schemas.openxmlformats.org/officeDocument/2006/math" xmlns:v="urn:schemas-microsoft-com:vml" xmlns:wp14="http://schemas.microsoft.com/office/word/2010/wordprocessingDrawing" xmlns:wp="http://schemas.openxmlformats.org/drawingml/2006/wordprocessingDrawing" xmlns:w10="urn:schemas-microsoft-com:office:word" xmlns:w="http://schemas.openxmlformats.org/wordprocessingml/2006/main" xmlns:w14="http://schemas.microsoft.com/office/word/2010/wordml" xmlns:w15="http://schemas.microsoft.com/office/word/2012/wordml" xmlns:w16cex="http://schemas.microsoft.com/office/word/2018/wordml/cex" xmlns:w16cid="http://schemas.microsoft.com/office/word/2016/wordml/cid" xmlns:w16="http://schemas.microsoft.com/office/word/2018/wordml" xmlns:w16du="http://schemas.microsoft.com/office/word/2023/wordml/word16du" xmlns:w16sdtdh="http://schemas.microsoft.com/office/word/2020/wordml/sdtdatahash" xmlns:w16sdtfl="http://schemas.microsoft.com/office/word/2024/wordml/sdtformatlock" xmlns:w16se="http://schemas.microsoft.com/office/word/2015/wordml/symex" xmlns:wpg="http://schemas.microsoft.com/office/word/2010/wordprocessingGroup" xmlns:wpi="http://schemas.microsoft.com/office/word/2010/wordprocessingInk" xmlns:wne="http://schemas.microsoft.com/office/word/2006/wordml" xmlns:wps="http://schemas.microsoft.com/office/word/2010/wordprocessingShape" mc:Ignorable="w14 w15 w16se w16cid w16 w16cex w16sdtdh w16sdtfl w16du wp14">
   <w:abstractNum w:abstractNumId="0" w15:restartNumberingAfterBreak="0">
+    <w:nsid w:val="03CC6706"/>
+    <w:multiLevelType w:val="hybridMultilevel"/>
+    <w:tmpl w:val="40A09774"/>
+    <w:lvl w:ilvl="0" w:tplc="04090001">
+      <w:start w:val="1"/>
+      <w:numFmt w:val="bullet"/>
+      <w:lvlText w:val=""/>
+      <w:lvlJc w:val="left"/>
+      <w:pPr>
+        <w:ind w:left="720" w:hanging="360"/>
+      </w:pPr>
+      <w:rPr>
+        <w:rFonts w:ascii="Symbol" w:hAnsi="Symbol" w:hint="default"/>
+      </w:rPr>
+    </w:lvl>
+    <w:lvl w:ilvl="1" w:tplc="04090003" w:tentative="1">
+      <w:start w:val="1"/>
+      <w:numFmt w:val="bullet"/>
+      <w:lvlText w:val="o"/>
+      <w:lvlJc w:val="left"/>
+      <w:pPr>
+        <w:ind w:left="1440" w:hanging="360"/>
+      </w:pPr>
+      <w:rPr>
+        <w:rFonts w:ascii="Courier New" w:hAnsi="Courier New" w:cs="Courier New" w:hint="default"/>
+      </w:rPr>
+    </w:lvl>
+    <w:lvl w:ilvl="2" w:tplc="04090005" w:tentative="1">
+      <w:start w:val="1"/>
+      <w:numFmt w:val="bullet"/>
+      <w:lvlText w:val=""/>
+      <w:lvlJc w:val="left"/>
+      <w:pPr>
+        <w:ind w:left="2160" w:hanging="360"/>
+      </w:pPr>
+      <w:rPr>
+        <w:rFonts w:ascii="Wingdings" w:hAnsi="Wingdings" w:hint="default"/>
+      </w:rPr>
+    </w:lvl>
+    <w:lvl w:ilvl="3" w:tplc="04090001" w:tentative="1">
+      <w:start w:val="1"/>
+      <w:numFmt w:val="bullet"/>
+      <w:lvlText w:val=""/>
+      <w:lvlJc w:val="left"/>
+      <w:pPr>
+        <w:ind w:left="2880" w:hanging="360"/>
+      </w:pPr>
+      <w:rPr>
+        <w:rFonts w:ascii="Symbol" w:hAnsi="Symbol" w:hint="default"/>
+      </w:rPr>
+    </w:lvl>
+    <w:lvl w:ilvl="4" w:tplc="04090003" w:tentative="1">
+      <w:start w:val="1"/>
+      <w:numFmt w:val="bullet"/>
+      <w:lvlText w:val="o"/>
+      <w:lvlJc w:val="left"/>
+      <w:pPr>
+        <w:ind w:left="3600" w:hanging="360"/>
+      </w:pPr>
+      <w:rPr>
+        <w:rFonts w:ascii="Courier New" w:hAnsi="Courier New" w:cs="Courier New" w:hint="default"/>
+      </w:rPr>
+    </w:lvl>
+    <w:lvl w:ilvl="5" w:tplc="04090005" w:tentative="1">
+      <w:start w:val="1"/>
+      <w:numFmt w:val="bullet"/>
+      <w:lvlText w:val=""/>
+      <w:lvlJc w:val="left"/>
+      <w:pPr>
+        <w:ind w:left="4320" w:hanging="360"/>
+      </w:pPr>
+      <w:rPr>
+        <w:rFonts w:ascii="Wingdings" w:hAnsi="Wingdings" w:hint="default"/>
+      </w:rPr>
+    </w:lvl>
+    <w:lvl w:ilvl="6" w:tplc="04090001" w:tentative="1">
+      <w:start w:val="1"/>
+      <w:numFmt w:val="bullet"/>
+      <w:lvlText w:val=""/>
+      <w:lvlJc w:val="left"/>
+      <w:pPr>
+        <w:ind w:left="5040" w:hanging="360"/>
+      </w:pPr>
+      <w:rPr>
+        <w:rFonts w:ascii="Symbol" w:hAnsi="Symbol" w:hint="default"/>
+      </w:rPr>
+    </w:lvl>
+    <w:lvl w:ilvl="7" w:tplc="04090003" w:tentative="1">
+      <w:start w:val="1"/>
+      <w:numFmt w:val="bullet"/>
+      <w:lvlText w:val="o"/>
+      <w:lvlJc w:val="left"/>
+      <w:pPr>
+        <w:ind w:left="5760" w:hanging="360"/>
+      </w:pPr>
+      <w:rPr>
+        <w:rFonts w:ascii="Courier New" w:hAnsi="Courier New" w:cs="Courier New" w:hint="default"/>
+      </w:rPr>
+    </w:lvl>
+    <w:lvl w:ilvl="8" w:tplc="04090005" w:tentative="1">
+      <w:start w:val="1"/>
+      <w:numFmt w:val="bullet"/>
+      <w:lvlText w:val=""/>
+      <w:lvlJc w:val="left"/>
+      <w:pPr>
+        <w:ind w:left="6480" w:hanging="360"/>
+      </w:pPr>
+      <w:rPr>
+        <w:rFonts w:ascii="Wingdings" w:hAnsi="Wingdings" w:hint="default"/>
+      </w:rPr>
+    </w:lvl>
+  </w:abstractNum>
+  <w:abstractNum w:abstractNumId="1" w15:restartNumberingAfterBreak="0">
     <w:nsid w:val="13D46C9B"/>
     <w:multiLevelType w:val="hybridMultilevel"/>
     <w:tmpl w:val="ABB4B562"/>
@@ -1336,7 +1617,7 @@
       </w:rPr>
     </w:lvl>
   </w:abstractNum>
-  <w:abstractNum w:abstractNumId="1" w15:restartNumberingAfterBreak="0">
+  <w:abstractNum w:abstractNumId="2" w15:restartNumberingAfterBreak="0">
     <w:nsid w:val="15935F94"/>
     <w:multiLevelType w:val="hybridMultilevel"/>
     <w:tmpl w:val="0EFE7A06"/>
@@ -1449,7 +1730,7 @@
       </w:rPr>
     </w:lvl>
   </w:abstractNum>
-  <w:abstractNum w:abstractNumId="2" w15:restartNumberingAfterBreak="0">
+  <w:abstractNum w:abstractNumId="3" w15:restartNumberingAfterBreak="0">
     <w:nsid w:val="1FC03EB1"/>
     <w:multiLevelType w:val="hybridMultilevel"/>
     <w:tmpl w:val="799CC6E8"/>
@@ -1562,7 +1843,7 @@
       </w:rPr>
     </w:lvl>
   </w:abstractNum>
-  <w:abstractNum w:abstractNumId="3" w15:restartNumberingAfterBreak="0">
+  <w:abstractNum w:abstractNumId="4" w15:restartNumberingAfterBreak="0">
     <w:nsid w:val="21E80A5B"/>
     <w:multiLevelType w:val="hybridMultilevel"/>
     <w:tmpl w:val="D6B8EB0A"/>
@@ -1675,7 +1956,7 @@
       </w:rPr>
     </w:lvl>
   </w:abstractNum>
-  <w:abstractNum w:abstractNumId="4" w15:restartNumberingAfterBreak="0">
+  <w:abstractNum w:abstractNumId="5" w15:restartNumberingAfterBreak="0">
     <w:nsid w:val="30097BED"/>
     <w:multiLevelType w:val="hybridMultilevel"/>
     <w:tmpl w:val="A89CD684"/>
@@ -1788,7 +2069,7 @@
       </w:rPr>
     </w:lvl>
   </w:abstractNum>
-  <w:abstractNum w:abstractNumId="5" w15:restartNumberingAfterBreak="0">
+  <w:abstractNum w:abstractNumId="6" w15:restartNumberingAfterBreak="0">
     <w:nsid w:val="35343D08"/>
     <w:multiLevelType w:val="hybridMultilevel"/>
     <w:tmpl w:val="547C8CAA"/>
@@ -1901,7 +2182,7 @@
       </w:rPr>
     </w:lvl>
   </w:abstractNum>
-  <w:abstractNum w:abstractNumId="6" w15:restartNumberingAfterBreak="0">
+  <w:abstractNum w:abstractNumId="7" w15:restartNumberingAfterBreak="0">
     <w:nsid w:val="3855481D"/>
     <w:multiLevelType w:val="hybridMultilevel"/>
     <w:tmpl w:val="74ECE4D8"/>
@@ -2014,7 +2295,7 @@
       </w:rPr>
     </w:lvl>
   </w:abstractNum>
-  <w:abstractNum w:abstractNumId="7" w15:restartNumberingAfterBreak="0">
+  <w:abstractNum w:abstractNumId="8" w15:restartNumberingAfterBreak="0">
     <w:nsid w:val="411D291F"/>
     <w:multiLevelType w:val="hybridMultilevel"/>
     <w:tmpl w:val="A2447D62"/>
@@ -2127,7 +2408,7 @@
       </w:rPr>
     </w:lvl>
   </w:abstractNum>
-  <w:abstractNum w:abstractNumId="8" w15:restartNumberingAfterBreak="0">
+  <w:abstractNum w:abstractNumId="9" w15:restartNumberingAfterBreak="0">
     <w:nsid w:val="4DAE4F11"/>
     <w:multiLevelType w:val="hybridMultilevel"/>
     <w:tmpl w:val="18A83554"/>
@@ -2240,7 +2521,7 @@
       </w:rPr>
     </w:lvl>
   </w:abstractNum>
-  <w:abstractNum w:abstractNumId="9" w15:restartNumberingAfterBreak="0">
+  <w:abstractNum w:abstractNumId="10" w15:restartNumberingAfterBreak="0">
     <w:nsid w:val="5D14178A"/>
     <w:multiLevelType w:val="hybridMultilevel"/>
     <w:tmpl w:val="80407592"/>
@@ -2353,7 +2634,7 @@
       </w:rPr>
     </w:lvl>
   </w:abstractNum>
-  <w:abstractNum w:abstractNumId="10" w15:restartNumberingAfterBreak="0">
+  <w:abstractNum w:abstractNumId="11" w15:restartNumberingAfterBreak="0">
     <w:nsid w:val="5DCC3702"/>
     <w:multiLevelType w:val="hybridMultilevel"/>
     <w:tmpl w:val="232825DC"/>
@@ -2466,7 +2747,7 @@
       </w:rPr>
     </w:lvl>
   </w:abstractNum>
-  <w:abstractNum w:abstractNumId="11" w15:restartNumberingAfterBreak="0">
+  <w:abstractNum w:abstractNumId="12" w15:restartNumberingAfterBreak="0">
     <w:nsid w:val="5FFD2B3B"/>
     <w:multiLevelType w:val="hybridMultilevel"/>
     <w:tmpl w:val="860603A6"/>
@@ -2580,40 +2861,43 @@
     </w:lvl>
   </w:abstractNum>
   <w:num w:numId="1" w16cid:durableId="1575703824">
+    <w:abstractNumId w:val="6"/>
+  </w:num>
+  <w:num w:numId="2" w16cid:durableId="703486130">
+    <w:abstractNumId w:val="7"/>
+  </w:num>
+  <w:num w:numId="3" w16cid:durableId="232786183">
+    <w:abstractNumId w:val="4"/>
+  </w:num>
+  <w:num w:numId="4" w16cid:durableId="1581405809">
+    <w:abstractNumId w:val="8"/>
+  </w:num>
+  <w:num w:numId="5" w16cid:durableId="160124646">
+    <w:abstractNumId w:val="1"/>
+  </w:num>
+  <w:num w:numId="6" w16cid:durableId="1954748274">
+    <w:abstractNumId w:val="3"/>
+  </w:num>
+  <w:num w:numId="7" w16cid:durableId="110827436">
+    <w:abstractNumId w:val="11"/>
+  </w:num>
+  <w:num w:numId="8" w16cid:durableId="288512341">
+    <w:abstractNumId w:val="12"/>
+  </w:num>
+  <w:num w:numId="9" w16cid:durableId="764232669">
     <w:abstractNumId w:val="5"/>
   </w:num>
-  <w:num w:numId="2" w16cid:durableId="703486130">
-    <w:abstractNumId w:val="6"/>
+  <w:num w:numId="10" w16cid:durableId="515392371">
+    <w:abstractNumId w:val="9"/>
   </w:num>
-  <w:num w:numId="3" w16cid:durableId="232786183">
-    <w:abstractNumId w:val="3"/>
+  <w:num w:numId="11" w16cid:durableId="328021678">
+    <w:abstractNumId w:val="10"/>
   </w:num>
-  <w:num w:numId="4" w16cid:durableId="1581405809">
-    <w:abstractNumId w:val="7"/>
-  </w:num>
-  <w:num w:numId="5" w16cid:durableId="160124646">
-    <w:abstractNumId w:val="0"/>
-  </w:num>
-  <w:num w:numId="6" w16cid:durableId="1954748274">
+  <w:num w:numId="12" w16cid:durableId="490757703">
     <w:abstractNumId w:val="2"/>
   </w:num>
-  <w:num w:numId="7" w16cid:durableId="110827436">
-    <w:abstractNumId w:val="10"/>
-  </w:num>
-  <w:num w:numId="8" w16cid:durableId="288512341">
-    <w:abstractNumId w:val="11"/>
-  </w:num>
-  <w:num w:numId="9" w16cid:durableId="764232669">
-    <w:abstractNumId w:val="4"/>
-  </w:num>
-  <w:num w:numId="10" w16cid:durableId="515392371">
-    <w:abstractNumId w:val="8"/>
-  </w:num>
-  <w:num w:numId="11" w16cid:durableId="328021678">
-    <w:abstractNumId w:val="9"/>
-  </w:num>
-  <w:num w:numId="12" w16cid:durableId="490757703">
-    <w:abstractNumId w:val="1"/>
+  <w:num w:numId="13" w16cid:durableId="1612275621">
+    <w:abstractNumId w:val="0"/>
   </w:num>
 </w:numbering>
 </file>

</xml_diff>